<commit_message>
Inserção de novos documentos E2
</commit_message>
<xml_diff>
--- a/Testes/Caso de Teste Localizar Veículo.docx
+++ b/Testes/Caso de Teste Localizar Veículo.docx
@@ -1711,9 +1711,12 @@
       </w:pPr>
     </w:p>
     <w:sectPr>
-      <w:headerReference w:type="default" r:id="rId8"/>
-      <w:footerReference w:type="even" r:id="rId9"/>
-      <w:footerReference w:type="default" r:id="rId10"/>
+      <w:headerReference w:type="even" r:id="rId8"/>
+      <w:headerReference w:type="default" r:id="rId9"/>
+      <w:footerReference w:type="even" r:id="rId10"/>
+      <w:footerReference w:type="default" r:id="rId11"/>
+      <w:headerReference w:type="first" r:id="rId12"/>
+      <w:footerReference w:type="first" r:id="rId13"/>
       <w:type w:val="continuous"/>
       <w:pgSz w:w="15840" w:h="12240" w:orient="landscape" w:code="1"/>
       <w:pgMar w:top="1440" w:right="1440" w:bottom="1135" w:left="1440" w:header="720" w:footer="720" w:gutter="0"/>
@@ -1883,6 +1886,16 @@
 </w:ftr>
 </file>
 
+<file path=word/footer3.xml><?xml version="1.0" encoding="utf-8"?>
+<w:ftr xmlns:ve="http://schemas.openxmlformats.org/markup-compatibility/2006" xmlns:o="urn:schemas-microsoft-com:office:office" xmlns:r="http://schemas.openxmlformats.org/officeDocument/2006/relationships" xmlns:m="http://schemas.openxmlformats.org/officeDocument/2006/math" xmlns:v="urn:schemas-microsoft-com:vml" xmlns:wp="http://schemas.openxmlformats.org/drawingml/2006/wordprocessingDrawing" xmlns:w10="urn:schemas-microsoft-com:office:word" xmlns:w="http://schemas.openxmlformats.org/wordprocessingml/2006/main" xmlns:wne="http://schemas.microsoft.com/office/word/2006/wordml">
+  <w:p>
+    <w:pPr>
+      <w:pStyle w:val="Rodap"/>
+    </w:pPr>
+  </w:p>
+</w:ftr>
+</file>
+
 <file path=word/footnotes.xml><?xml version="1.0" encoding="utf-8"?>
 <w:footnotes xmlns:ve="http://schemas.openxmlformats.org/markup-compatibility/2006" xmlns:o="urn:schemas-microsoft-com:office:office" xmlns:r="http://schemas.openxmlformats.org/officeDocument/2006/relationships" xmlns:m="http://schemas.openxmlformats.org/officeDocument/2006/math" xmlns:v="urn:schemas-microsoft-com:vml" xmlns:wp="http://schemas.openxmlformats.org/drawingml/2006/wordprocessingDrawing" xmlns:w10="urn:schemas-microsoft-com:office:word" xmlns:w="http://schemas.openxmlformats.org/wordprocessingml/2006/main" xmlns:wne="http://schemas.microsoft.com/office/word/2006/wordml">
   <w:footnote w:type="separator" w:id="-1">
@@ -1907,6 +1920,16 @@
   <w:p>
     <w:pPr>
       <w:pStyle w:val="Cabealho"/>
+    </w:pPr>
+  </w:p>
+</w:hdr>
+</file>
+
+<file path=word/header2.xml><?xml version="1.0" encoding="utf-8"?>
+<w:hdr xmlns:ve="http://schemas.openxmlformats.org/markup-compatibility/2006" xmlns:o="urn:schemas-microsoft-com:office:office" xmlns:r="http://schemas.openxmlformats.org/officeDocument/2006/relationships" xmlns:m="http://schemas.openxmlformats.org/officeDocument/2006/math" xmlns:v="urn:schemas-microsoft-com:vml" xmlns:wp="http://schemas.openxmlformats.org/drawingml/2006/wordprocessingDrawing" xmlns:w10="urn:schemas-microsoft-com:office:word" xmlns:w="http://schemas.openxmlformats.org/wordprocessingml/2006/main" xmlns:wne="http://schemas.microsoft.com/office/word/2006/wordml">
+  <w:p>
+    <w:pPr>
+      <w:pStyle w:val="Cabealho"/>
       <w:pBdr>
         <w:bottom w:val="double" w:sz="6" w:space="1" w:color="auto"/>
       </w:pBdr>
@@ -1932,16 +1955,18 @@
         <w:sz w:val="28"/>
         <w:lang w:val="pt-BR"/>
       </w:rPr>
-      <w:t xml:space="preserve">: </w:t>
+      <w:t>: Localizar Veículo</w:t>
     </w:r>
-    <w:r>
-      <w:rPr>
-        <w:b/>
-        <w:sz w:val="28"/>
-        <w:lang w:val="pt-BR"/>
-      </w:rPr>
-      <w:t>Localizar Veículo</w:t>
-    </w:r>
+  </w:p>
+</w:hdr>
+</file>
+
+<file path=word/header3.xml><?xml version="1.0" encoding="utf-8"?>
+<w:hdr xmlns:ve="http://schemas.openxmlformats.org/markup-compatibility/2006" xmlns:o="urn:schemas-microsoft-com:office:office" xmlns:r="http://schemas.openxmlformats.org/officeDocument/2006/relationships" xmlns:m="http://schemas.openxmlformats.org/officeDocument/2006/math" xmlns:v="urn:schemas-microsoft-com:vml" xmlns:wp="http://schemas.openxmlformats.org/drawingml/2006/wordprocessingDrawing" xmlns:w10="urn:schemas-microsoft-com:office:word" xmlns:w="http://schemas.openxmlformats.org/wordprocessingml/2006/main" xmlns:wne="http://schemas.microsoft.com/office/word/2006/wordml">
+  <w:p>
+    <w:pPr>
+      <w:pStyle w:val="Cabealho"/>
+    </w:pPr>
   </w:p>
 </w:hdr>
 </file>
@@ -7182,6 +7207,7 @@
   </w:compat>
   <w:rsids>
     <w:rsidRoot w:val="00C604E8"/>
+    <w:rsid w:val="008F58D1"/>
     <w:rsid w:val="00A234F1"/>
     <w:rsid w:val="00B82C6B"/>
     <w:rsid w:val="00C604E8"/>

</xml_diff>

<commit_message>
Criação de novos casos de uso entre outros
</commit_message>
<xml_diff>
--- a/Testes/Caso de Teste Localizar Veículo.docx
+++ b/Testes/Caso de Teste Localizar Veículo.docx
@@ -14,11 +14,7 @@
           <w:lang w:val="pt-BR"/>
         </w:rPr>
       </w:pPr>
-    </w:p>
-    <w:p>
-      <w:pPr>
-        <w:pStyle w:val="bp"/>
-        <w:spacing w:before="0" w:after="0"/>
+      <w:r>
         <w:rPr>
           <w:rFonts w:ascii="Arial" w:hAnsi="Arial"/>
           <w:b/>
@@ -26,7 +22,8 @@
           <w:szCs w:val="24"/>
           <w:lang w:val="pt-BR"/>
         </w:rPr>
-      </w:pPr>
+        <w:t xml:space="preserve">CT </w:t>
+      </w:r>
       <w:r>
         <w:rPr>
           <w:rFonts w:ascii="Arial" w:hAnsi="Arial"/>
@@ -35,7 +32,7 @@
           <w:szCs w:val="24"/>
           <w:lang w:val="pt-BR"/>
         </w:rPr>
-        <w:t xml:space="preserve">CT </w:t>
+        <w:t>01 –</w:t>
       </w:r>
       <w:r>
         <w:rPr>
@@ -45,7 +42,7 @@
           <w:szCs w:val="24"/>
           <w:lang w:val="pt-BR"/>
         </w:rPr>
-        <w:t>01 –</w:t>
+        <w:t xml:space="preserve"> </w:t>
       </w:r>
       <w:r>
         <w:rPr>
@@ -55,7 +52,7 @@
           <w:szCs w:val="24"/>
           <w:lang w:val="pt-BR"/>
         </w:rPr>
-        <w:t xml:space="preserve"> </w:t>
+        <w:t xml:space="preserve">Testar </w:t>
       </w:r>
       <w:r>
         <w:rPr>
@@ -65,7 +62,7 @@
           <w:szCs w:val="24"/>
           <w:lang w:val="pt-BR"/>
         </w:rPr>
-        <w:t xml:space="preserve">Testar </w:t>
+        <w:t>localizar v</w:t>
       </w:r>
       <w:r>
         <w:rPr>
@@ -75,7 +72,7 @@
           <w:szCs w:val="24"/>
           <w:lang w:val="pt-BR"/>
         </w:rPr>
-        <w:t>localizar v</w:t>
+        <w:t>eículo</w:t>
       </w:r>
       <w:r>
         <w:rPr>
@@ -85,7 +82,7 @@
           <w:szCs w:val="24"/>
           <w:lang w:val="pt-BR"/>
         </w:rPr>
-        <w:t>eículo</w:t>
+        <w:t xml:space="preserve"> no s</w:t>
       </w:r>
       <w:r>
         <w:rPr>
@@ -95,7 +92,7 @@
           <w:szCs w:val="24"/>
           <w:lang w:val="pt-BR"/>
         </w:rPr>
-        <w:t xml:space="preserve"> no s</w:t>
+        <w:t>istema</w:t>
       </w:r>
       <w:r>
         <w:rPr>
@@ -105,7 +102,7 @@
           <w:szCs w:val="24"/>
           <w:lang w:val="pt-BR"/>
         </w:rPr>
-        <w:t>istema</w:t>
+        <w:t xml:space="preserve"> com s</w:t>
       </w:r>
       <w:r>
         <w:rPr>
@@ -115,16 +112,6 @@
           <w:szCs w:val="24"/>
           <w:lang w:val="pt-BR"/>
         </w:rPr>
-        <w:t xml:space="preserve"> com s</w:t>
-      </w:r>
-      <w:r>
-        <w:rPr>
-          <w:rFonts w:ascii="Arial" w:hAnsi="Arial"/>
-          <w:b/>
-          <w:sz w:val="24"/>
-          <w:szCs w:val="24"/>
-          <w:lang w:val="pt-BR"/>
-        </w:rPr>
         <w:t>ucesso</w:t>
       </w:r>
     </w:p>
@@ -134,12 +121,111 @@
         <w:spacing w:before="0" w:after="0"/>
         <w:rPr>
           <w:rFonts w:ascii="Arial" w:hAnsi="Arial"/>
+          <w:sz w:val="20"/>
+          <w:lang w:val="pt-BR"/>
+        </w:rPr>
+      </w:pPr>
+      <w:r>
+        <w:rPr>
+          <w:rFonts w:ascii="Arial" w:hAnsi="Arial"/>
           <w:b/>
-          <w:sz w:val="24"/>
-          <w:szCs w:val="24"/>
-          <w:lang w:val="pt-BR"/>
-        </w:rPr>
-      </w:pPr>
+          <w:sz w:val="20"/>
+          <w:u w:val="single"/>
+          <w:lang w:val="pt-BR"/>
+        </w:rPr>
+        <w:t>Descrição</w:t>
+      </w:r>
+      <w:r>
+        <w:rPr>
+          <w:rFonts w:ascii="Arial" w:hAnsi="Arial"/>
+          <w:b/>
+          <w:sz w:val="20"/>
+          <w:lang w:val="pt-BR"/>
+        </w:rPr>
+        <w:t>:</w:t>
+      </w:r>
+      <w:r>
+        <w:rPr>
+          <w:rFonts w:ascii="Arial" w:hAnsi="Arial"/>
+          <w:sz w:val="20"/>
+          <w:lang w:val="pt-BR"/>
+        </w:rPr>
+        <w:t xml:space="preserve"> </w:t>
+      </w:r>
+      <w:r>
+        <w:rPr>
+          <w:rFonts w:ascii="Arial" w:hAnsi="Arial"/>
+          <w:sz w:val="20"/>
+          <w:lang w:val="pt-BR"/>
+        </w:rPr>
+        <w:t>O usuário clica no botão “Filtrar” e o sistema exibe uma tela para preenchimento de dados do veículo a ser localizado.</w:t>
+      </w:r>
+      <w:r>
+        <w:rPr>
+          <w:rFonts w:ascii="Arial" w:hAnsi="Arial"/>
+          <w:sz w:val="20"/>
+          <w:lang w:val="pt-BR"/>
+        </w:rPr>
+        <w:t xml:space="preserve"> </w:t>
+      </w:r>
+      <w:r>
+        <w:rPr>
+          <w:rFonts w:ascii="Arial" w:hAnsi="Arial"/>
+          <w:sz w:val="20"/>
+          <w:lang w:val="pt-BR"/>
+        </w:rPr>
+        <w:t>No campo “Descrição</w:t>
+      </w:r>
+      <w:r>
+        <w:rPr>
+          <w:rFonts w:ascii="Arial" w:hAnsi="Arial"/>
+          <w:sz w:val="20"/>
+          <w:lang w:val="pt-BR"/>
+        </w:rPr>
+        <w:t>”, o</w:t>
+      </w:r>
+      <w:r>
+        <w:rPr>
+          <w:rFonts w:ascii="Arial" w:hAnsi="Arial"/>
+          <w:sz w:val="20"/>
+          <w:lang w:val="pt-BR"/>
+        </w:rPr>
+        <w:t xml:space="preserve"> usuário digita</w:t>
+      </w:r>
+      <w:proofErr w:type="gramStart"/>
+      <w:r>
+        <w:rPr>
+          <w:rFonts w:ascii="Arial" w:hAnsi="Arial"/>
+          <w:sz w:val="20"/>
+          <w:lang w:val="pt-BR"/>
+        </w:rPr>
+        <w:t xml:space="preserve"> </w:t>
+      </w:r>
+      <w:r>
+        <w:rPr>
+          <w:rFonts w:ascii="Arial" w:hAnsi="Arial"/>
+          <w:sz w:val="20"/>
+          <w:lang w:val="pt-BR"/>
+        </w:rPr>
+        <w:t xml:space="preserve"> </w:t>
+      </w:r>
+      <w:proofErr w:type="gramEnd"/>
+      <w:r>
+        <w:rPr>
+          <w:rFonts w:ascii="Arial" w:hAnsi="Arial"/>
+          <w:sz w:val="20"/>
+          <w:lang w:val="pt-BR"/>
+        </w:rPr>
+        <w:t xml:space="preserve">a placa do veículo no formato XXX-XXXX </w:t>
+      </w:r>
+      <w:r>
+        <w:rPr>
+          <w:rFonts w:ascii="Arial" w:hAnsi="Arial"/>
+          <w:sz w:val="20"/>
+          <w:lang w:val="pt-BR"/>
+        </w:rPr>
+        <w:t>e seleciona o botão “Filtrar” localizado no canto inferior desta tela.</w:t>
+      </w:r>
     </w:p>
     <w:p>
       <w:pPr>
@@ -151,78 +237,120 @@
           <w:lang w:val="pt-BR"/>
         </w:rPr>
       </w:pPr>
-      <w:r>
-        <w:rPr>
-          <w:rFonts w:ascii="Arial" w:hAnsi="Arial"/>
-          <w:b/>
-          <w:sz w:val="20"/>
-          <w:u w:val="single"/>
-          <w:lang w:val="pt-BR"/>
-        </w:rPr>
-        <w:t>Descrição</w:t>
-      </w:r>
-      <w:r>
-        <w:rPr>
-          <w:rFonts w:ascii="Arial" w:hAnsi="Arial"/>
-          <w:b/>
-          <w:sz w:val="20"/>
-          <w:lang w:val="pt-BR"/>
-        </w:rPr>
-        <w:t>:</w:t>
-      </w:r>
-      <w:r>
-        <w:rPr>
-          <w:rFonts w:ascii="Arial" w:hAnsi="Arial"/>
-          <w:sz w:val="20"/>
-          <w:lang w:val="pt-BR"/>
-        </w:rPr>
-        <w:t xml:space="preserve"> </w:t>
-      </w:r>
-      <w:r>
-        <w:rPr>
-          <w:rFonts w:ascii="Arial" w:hAnsi="Arial"/>
-          <w:sz w:val="20"/>
-          <w:lang w:val="pt-BR"/>
-        </w:rPr>
-        <w:t>No campo “Localizar”, o</w:t>
-      </w:r>
-      <w:r>
-        <w:rPr>
-          <w:rFonts w:ascii="Arial" w:hAnsi="Arial"/>
-          <w:sz w:val="20"/>
-          <w:lang w:val="pt-BR"/>
-        </w:rPr>
-        <w:t xml:space="preserve"> usuário digita</w:t>
-      </w:r>
-      <w:proofErr w:type="gramStart"/>
-      <w:r>
-        <w:rPr>
-          <w:rFonts w:ascii="Arial" w:hAnsi="Arial"/>
-          <w:sz w:val="20"/>
-          <w:lang w:val="pt-BR"/>
-        </w:rPr>
-        <w:t xml:space="preserve"> </w:t>
-      </w:r>
-      <w:r>
-        <w:rPr>
-          <w:rFonts w:ascii="Arial" w:hAnsi="Arial"/>
-          <w:sz w:val="20"/>
-          <w:lang w:val="pt-BR"/>
-        </w:rPr>
-        <w:t xml:space="preserve"> </w:t>
-      </w:r>
-      <w:proofErr w:type="gramEnd"/>
-      <w:r>
-        <w:rPr>
-          <w:rFonts w:ascii="Arial" w:hAnsi="Arial"/>
-          <w:sz w:val="20"/>
-          <w:lang w:val="pt-BR"/>
-        </w:rPr>
-        <w:t xml:space="preserve">a placa do veículo no formato XXX-XXXX </w:t>
-      </w:r>
     </w:p>
     <w:p>
       <w:pPr>
+        <w:pStyle w:val="Corpodetexto"/>
+        <w:rPr>
+          <w:rFonts w:ascii="Arial" w:hAnsi="Arial" w:cs="Arial"/>
+          <w:b w:val="0"/>
+          <w:sz w:val="20"/>
+          <w:lang w:val="pt-BR"/>
+        </w:rPr>
+      </w:pPr>
+      <w:r>
+        <w:rPr>
+          <w:rFonts w:ascii="Arial" w:hAnsi="Arial"/>
+          <w:sz w:val="20"/>
+          <w:u w:val="single"/>
+          <w:lang w:val="pt-BR"/>
+        </w:rPr>
+        <w:t>Pré-Condições</w:t>
+      </w:r>
+      <w:r>
+        <w:rPr>
+          <w:rFonts w:ascii="Arial" w:hAnsi="Arial"/>
+          <w:sz w:val="20"/>
+          <w:lang w:val="pt-BR"/>
+        </w:rPr>
+        <w:t>:</w:t>
+      </w:r>
+      <w:r>
+        <w:rPr>
+          <w:rFonts w:ascii="Arial" w:hAnsi="Arial"/>
+          <w:b w:val="0"/>
+          <w:sz w:val="20"/>
+          <w:lang w:val="pt-BR"/>
+        </w:rPr>
+        <w:t xml:space="preserve"> </w:t>
+      </w:r>
+      <w:r>
+        <w:rPr>
+          <w:rFonts w:ascii="Arial" w:hAnsi="Arial" w:cs="Arial"/>
+          <w:b w:val="0"/>
+          <w:sz w:val="20"/>
+          <w:lang w:val="pt-BR"/>
+        </w:rPr>
+        <w:t>U</w:t>
+      </w:r>
+      <w:r>
+        <w:rPr>
+          <w:rFonts w:ascii="Arial" w:hAnsi="Arial" w:cs="Arial"/>
+          <w:b w:val="0"/>
+          <w:sz w:val="20"/>
+          <w:lang w:val="pt-BR"/>
+        </w:rPr>
+        <w:t>suário</w:t>
+      </w:r>
+      <w:r>
+        <w:rPr>
+          <w:rFonts w:ascii="Arial" w:hAnsi="Arial" w:cs="Arial"/>
+          <w:b w:val="0"/>
+          <w:sz w:val="20"/>
+          <w:lang w:val="pt-BR"/>
+        </w:rPr>
+        <w:t xml:space="preserve"> previamente cadastrado</w:t>
+      </w:r>
+      <w:r>
+        <w:rPr>
+          <w:rFonts w:ascii="Arial" w:hAnsi="Arial" w:cs="Arial"/>
+          <w:b w:val="0"/>
+          <w:sz w:val="20"/>
+          <w:lang w:val="pt-BR"/>
+        </w:rPr>
+        <w:t xml:space="preserve"> e estar </w:t>
+      </w:r>
+      <w:proofErr w:type="spellStart"/>
+      <w:r>
+        <w:rPr>
+          <w:rFonts w:ascii="Arial" w:hAnsi="Arial" w:cs="Arial"/>
+          <w:b w:val="0"/>
+          <w:sz w:val="20"/>
+          <w:lang w:val="pt-BR"/>
+        </w:rPr>
+        <w:t>l</w:t>
+      </w:r>
+      <w:r>
+        <w:rPr>
+          <w:rFonts w:ascii="Arial" w:hAnsi="Arial" w:cs="Arial"/>
+          <w:b w:val="0"/>
+          <w:sz w:val="20"/>
+          <w:lang w:val="pt-BR"/>
+        </w:rPr>
+        <w:t>ogado</w:t>
+      </w:r>
+      <w:proofErr w:type="spellEnd"/>
+      <w:r>
+        <w:rPr>
+          <w:rFonts w:ascii="Arial" w:hAnsi="Arial" w:cs="Arial"/>
+          <w:b w:val="0"/>
+          <w:sz w:val="20"/>
+          <w:lang w:val="pt-BR"/>
+        </w:rPr>
+        <w:t xml:space="preserve"> no sistema</w:t>
+      </w:r>
+    </w:p>
+    <w:p>
+      <w:pPr>
+        <w:pStyle w:val="Corpodetexto"/>
+        <w:rPr>
+          <w:b w:val="0"/>
+          <w:lang w:val="pt-BR"/>
+        </w:rPr>
+      </w:pPr>
+    </w:p>
+    <w:p>
+      <w:pPr>
         <w:pStyle w:val="bp"/>
         <w:spacing w:before="0" w:after="0"/>
         <w:rPr>
@@ -231,29 +359,20 @@
           <w:lang w:val="pt-BR"/>
         </w:rPr>
       </w:pPr>
-    </w:p>
-    <w:p>
-      <w:pPr>
-        <w:pStyle w:val="Corpodetexto"/>
-        <w:rPr>
-          <w:rFonts w:ascii="Arial" w:hAnsi="Arial" w:cs="Arial"/>
-          <w:b w:val="0"/>
-          <w:sz w:val="20"/>
-          <w:lang w:val="pt-BR"/>
-        </w:rPr>
-      </w:pPr>
-      <w:r>
-        <w:rPr>
-          <w:rFonts w:ascii="Arial" w:hAnsi="Arial"/>
+      <w:r>
+        <w:rPr>
+          <w:rFonts w:ascii="Arial" w:hAnsi="Arial"/>
+          <w:b/>
           <w:sz w:val="20"/>
           <w:u w:val="single"/>
           <w:lang w:val="pt-BR"/>
         </w:rPr>
-        <w:t>Pré-Condições</w:t>
-      </w:r>
-      <w:r>
-        <w:rPr>
-          <w:rFonts w:ascii="Arial" w:hAnsi="Arial"/>
+        <w:t>Pós-Condições</w:t>
+      </w:r>
+      <w:r>
+        <w:rPr>
+          <w:rFonts w:ascii="Arial" w:hAnsi="Arial"/>
+          <w:b/>
           <w:sz w:val="20"/>
           <w:lang w:val="pt-BR"/>
         </w:rPr>
@@ -262,7 +381,6 @@
       <w:r>
         <w:rPr>
           <w:rFonts w:ascii="Arial" w:hAnsi="Arial"/>
-          <w:b w:val="0"/>
           <w:sz w:val="20"/>
           <w:lang w:val="pt-BR"/>
         </w:rPr>
@@ -270,118 +388,6 @@
       </w:r>
       <w:r>
         <w:rPr>
-          <w:rFonts w:ascii="Arial" w:hAnsi="Arial" w:cs="Arial"/>
-          <w:b w:val="0"/>
-          <w:sz w:val="20"/>
-          <w:lang w:val="pt-BR"/>
-        </w:rPr>
-        <w:t>U</w:t>
-      </w:r>
-      <w:r>
-        <w:rPr>
-          <w:rFonts w:ascii="Arial" w:hAnsi="Arial" w:cs="Arial"/>
-          <w:b w:val="0"/>
-          <w:sz w:val="20"/>
-          <w:lang w:val="pt-BR"/>
-        </w:rPr>
-        <w:t>suário</w:t>
-      </w:r>
-      <w:r>
-        <w:rPr>
-          <w:rFonts w:ascii="Arial" w:hAnsi="Arial" w:cs="Arial"/>
-          <w:b w:val="0"/>
-          <w:sz w:val="20"/>
-          <w:lang w:val="pt-BR"/>
-        </w:rPr>
-        <w:t xml:space="preserve"> previamente cadastrado</w:t>
-      </w:r>
-      <w:r>
-        <w:rPr>
-          <w:rFonts w:ascii="Arial" w:hAnsi="Arial" w:cs="Arial"/>
-          <w:b w:val="0"/>
-          <w:sz w:val="20"/>
-          <w:lang w:val="pt-BR"/>
-        </w:rPr>
-        <w:t xml:space="preserve"> e estar </w:t>
-      </w:r>
-      <w:proofErr w:type="spellStart"/>
-      <w:r>
-        <w:rPr>
-          <w:rFonts w:ascii="Arial" w:hAnsi="Arial" w:cs="Arial"/>
-          <w:b w:val="0"/>
-          <w:sz w:val="20"/>
-          <w:lang w:val="pt-BR"/>
-        </w:rPr>
-        <w:t>l</w:t>
-      </w:r>
-      <w:r>
-        <w:rPr>
-          <w:rFonts w:ascii="Arial" w:hAnsi="Arial" w:cs="Arial"/>
-          <w:b w:val="0"/>
-          <w:sz w:val="20"/>
-          <w:lang w:val="pt-BR"/>
-        </w:rPr>
-        <w:t>ogado</w:t>
-      </w:r>
-      <w:proofErr w:type="spellEnd"/>
-      <w:r>
-        <w:rPr>
-          <w:rFonts w:ascii="Arial" w:hAnsi="Arial" w:cs="Arial"/>
-          <w:b w:val="0"/>
-          <w:sz w:val="20"/>
-          <w:lang w:val="pt-BR"/>
-        </w:rPr>
-        <w:t xml:space="preserve"> no sistema</w:t>
-      </w:r>
-    </w:p>
-    <w:p>
-      <w:pPr>
-        <w:pStyle w:val="Corpodetexto"/>
-        <w:rPr>
-          <w:b w:val="0"/>
-          <w:lang w:val="pt-BR"/>
-        </w:rPr>
-      </w:pPr>
-    </w:p>
-    <w:p>
-      <w:pPr>
-        <w:pStyle w:val="bp"/>
-        <w:spacing w:before="0" w:after="0"/>
-        <w:rPr>
-          <w:rFonts w:ascii="Arial" w:hAnsi="Arial"/>
-          <w:sz w:val="20"/>
-          <w:lang w:val="pt-BR"/>
-        </w:rPr>
-      </w:pPr>
-      <w:r>
-        <w:rPr>
-          <w:rFonts w:ascii="Arial" w:hAnsi="Arial"/>
-          <w:b/>
-          <w:sz w:val="20"/>
-          <w:u w:val="single"/>
-          <w:lang w:val="pt-BR"/>
-        </w:rPr>
-        <w:t>Pós-Condições</w:t>
-      </w:r>
-      <w:r>
-        <w:rPr>
-          <w:rFonts w:ascii="Arial" w:hAnsi="Arial"/>
-          <w:b/>
-          <w:sz w:val="20"/>
-          <w:lang w:val="pt-BR"/>
-        </w:rPr>
-        <w:t>:</w:t>
-      </w:r>
-      <w:r>
-        <w:rPr>
-          <w:rFonts w:ascii="Arial" w:hAnsi="Arial"/>
-          <w:sz w:val="20"/>
-          <w:lang w:val="pt-BR"/>
-        </w:rPr>
-        <w:t xml:space="preserve"> </w:t>
-      </w:r>
-      <w:r>
-        <w:rPr>
           <w:rFonts w:ascii="Arial" w:hAnsi="Arial"/>
           <w:sz w:val="20"/>
           <w:lang w:val="pt-BR"/>
@@ -412,17 +418,6 @@
         </w:rPr>
         <w:t>.</w:t>
       </w:r>
-    </w:p>
-    <w:p>
-      <w:pPr>
-        <w:pStyle w:val="bp"/>
-        <w:spacing w:before="0" w:after="0"/>
-        <w:rPr>
-          <w:rFonts w:ascii="Arial" w:hAnsi="Arial"/>
-          <w:sz w:val="20"/>
-          <w:lang w:val="pt-BR"/>
-        </w:rPr>
-      </w:pPr>
     </w:p>
     <w:p>
       <w:pPr>
@@ -498,7 +493,14 @@
           <w:b w:val="0"/>
           <w:lang w:val="pt-BR"/>
         </w:rPr>
-        <w:t>Clicar no campo Localizar;</w:t>
+        <w:t>Clicar no botão “Filtrar”</w:t>
+      </w:r>
+      <w:r>
+        <w:rPr>
+          <w:b w:val="0"/>
+          <w:lang w:val="pt-BR"/>
+        </w:rPr>
+        <w:t>;</w:t>
       </w:r>
     </w:p>
     <w:p>
@@ -521,14 +523,7 @@
           <w:b w:val="0"/>
           <w:lang w:val="pt-BR"/>
         </w:rPr>
-        <w:t>Digitar a placa do veículo no formato XXX-XXXX</w:t>
-      </w:r>
-      <w:r>
-        <w:rPr>
-          <w:b w:val="0"/>
-          <w:lang w:val="pt-BR"/>
-        </w:rPr>
-        <w:t>;</w:t>
+        <w:t>O sistema exibe uma tela para preenchimento dos dados do veículo;</w:t>
       </w:r>
     </w:p>
     <w:p>
@@ -551,28 +546,37 @@
           <w:b w:val="0"/>
           <w:lang w:val="pt-BR"/>
         </w:rPr>
-        <w:t>C</w:t>
+        <w:t>No campo “Descrição” digite</w:t>
       </w:r>
       <w:r>
         <w:rPr>
           <w:b w:val="0"/>
           <w:lang w:val="pt-BR"/>
         </w:rPr>
-        <w:t>licar</w:t>
+        <w:t xml:space="preserve"> a placa do veículo no formato </w:t>
       </w:r>
       <w:r>
         <w:rPr>
           <w:b w:val="0"/>
           <w:lang w:val="pt-BR"/>
         </w:rPr>
-        <w:t xml:space="preserve"> no resultado exibido na tabela;</w:t>
-      </w:r>
-      <w:r>
-        <w:rPr>
+        <w:t xml:space="preserve">correto </w:t>
+      </w:r>
+      <w:r>
+        <w:rPr>
+          <w:rFonts w:ascii="Arial" w:hAnsi="Arial" w:cs="Arial"/>
           <w:b w:val="0"/>
-          <w:lang w:val="pt-BR"/>
-        </w:rPr>
-        <w:t xml:space="preserve"> </w:t>
+          <w:sz w:val="20"/>
+          <w:lang w:val="pt-BR"/>
+        </w:rPr>
+        <w:t>XXX-XXXX</w:t>
+      </w:r>
+      <w:r>
+        <w:rPr>
+          <w:b w:val="0"/>
+          <w:lang w:val="pt-BR"/>
+        </w:rPr>
+        <w:t>;</w:t>
       </w:r>
     </w:p>
     <w:p>
@@ -595,7 +599,88 @@
           <w:b w:val="0"/>
           <w:lang w:val="pt-BR"/>
         </w:rPr>
-        <w:t>Sistema exibe a localização do carro no mapa.</w:t>
+        <w:t>Clique no botão “Filtrar” localizado no canto inferior desta tela;</w:t>
+      </w:r>
+    </w:p>
+    <w:p>
+      <w:pPr>
+        <w:pStyle w:val="Corpodetexto"/>
+        <w:keepLines/>
+        <w:widowControl w:val="0"/>
+        <w:numPr>
+          <w:ilvl w:val="0"/>
+          <w:numId w:val="33"/>
+        </w:numPr>
+        <w:spacing w:after="120" w:line="240" w:lineRule="atLeast"/>
+        <w:rPr>
+          <w:b w:val="0"/>
+          <w:lang w:val="pt-BR"/>
+        </w:rPr>
+      </w:pPr>
+      <w:r>
+        <w:rPr>
+          <w:b w:val="0"/>
+          <w:lang w:val="pt-BR"/>
+        </w:rPr>
+        <w:t xml:space="preserve">O sistema realiza uma consulta no banco de dados; </w:t>
+      </w:r>
+    </w:p>
+    <w:p>
+      <w:pPr>
+        <w:pStyle w:val="Corpodetexto"/>
+        <w:numPr>
+          <w:ilvl w:val="0"/>
+          <w:numId w:val="33"/>
+        </w:numPr>
+        <w:spacing w:after="120"/>
+        <w:rPr>
+          <w:b w:val="0"/>
+          <w:lang w:val="pt-BR"/>
+        </w:rPr>
+      </w:pPr>
+      <w:r>
+        <w:rPr>
+          <w:b w:val="0"/>
+          <w:lang w:val="pt-BR"/>
+        </w:rPr>
+        <w:t>O usuário clica no resultado exibido pelo o sistema com a localização do veículo;</w:t>
+      </w:r>
+    </w:p>
+    <w:p>
+      <w:pPr>
+        <w:pStyle w:val="Corpodetexto"/>
+        <w:keepLines/>
+        <w:widowControl w:val="0"/>
+        <w:numPr>
+          <w:ilvl w:val="0"/>
+          <w:numId w:val="33"/>
+        </w:numPr>
+        <w:spacing w:after="120" w:line="240" w:lineRule="atLeast"/>
+        <w:rPr>
+          <w:b w:val="0"/>
+          <w:lang w:val="pt-BR"/>
+        </w:rPr>
+      </w:pPr>
+      <w:r>
+        <w:rPr>
+          <w:b w:val="0"/>
+          <w:lang w:val="pt-BR"/>
+        </w:rPr>
+        <w:t>Sistema exib</w:t>
+      </w:r>
+      <w:r>
+        <w:rPr>
+          <w:b w:val="0"/>
+          <w:lang w:val="pt-BR"/>
+        </w:rPr>
+        <w:t>e a localização do carro no sistema</w:t>
+      </w:r>
+      <w:r>
+        <w:rPr>
+          <w:b w:val="0"/>
+          <w:lang w:val="pt-BR"/>
+        </w:rPr>
+        <w:t>.</w:t>
       </w:r>
     </w:p>
     <w:p>
@@ -770,38 +855,25 @@
         <w:spacing w:before="0" w:after="0"/>
         <w:rPr>
           <w:rFonts w:ascii="Arial" w:hAnsi="Arial"/>
+          <w:sz w:val="20"/>
+          <w:lang w:val="pt-BR"/>
+        </w:rPr>
+      </w:pPr>
+      <w:r>
+        <w:rPr>
+          <w:rFonts w:ascii="Arial" w:hAnsi="Arial"/>
           <w:b/>
-          <w:sz w:val="24"/>
-          <w:szCs w:val="24"/>
-          <w:lang w:val="pt-BR"/>
-        </w:rPr>
-      </w:pPr>
-    </w:p>
-    <w:p>
-      <w:pPr>
-        <w:pStyle w:val="bp"/>
-        <w:spacing w:before="0" w:after="0"/>
-        <w:rPr>
-          <w:rFonts w:ascii="Arial" w:hAnsi="Arial"/>
-          <w:sz w:val="20"/>
-          <w:lang w:val="pt-BR"/>
-        </w:rPr>
-      </w:pPr>
+          <w:sz w:val="20"/>
+          <w:u w:val="single"/>
+          <w:lang w:val="pt-BR"/>
+        </w:rPr>
+        <w:t>Descrição</w:t>
+      </w:r>
       <w:r>
         <w:rPr>
           <w:rFonts w:ascii="Arial" w:hAnsi="Arial"/>
           <w:b/>
           <w:sz w:val="20"/>
-          <w:u w:val="single"/>
-          <w:lang w:val="pt-BR"/>
-        </w:rPr>
-        <w:t>Descrição</w:t>
-      </w:r>
-      <w:r>
-        <w:rPr>
-          <w:rFonts w:ascii="Arial" w:hAnsi="Arial"/>
-          <w:b/>
-          <w:sz w:val="20"/>
           <w:lang w:val="pt-BR"/>
         </w:rPr>
         <w:t>:</w:t>
@@ -812,7 +884,15 @@
           <w:sz w:val="20"/>
           <w:lang w:val="pt-BR"/>
         </w:rPr>
-        <w:t xml:space="preserve"> No campo “Localizar”, o usuário digita uma placa qualquer no formato XXX-</w:t>
+        <w:t xml:space="preserve"> No campo “Descrição</w:t>
+      </w:r>
+      <w:r>
+        <w:rPr>
+          <w:rFonts w:ascii="Arial" w:hAnsi="Arial"/>
+          <w:sz w:val="20"/>
+          <w:lang w:val="pt-BR"/>
+        </w:rPr>
+        <w:t>”, o usuário digita uma placa qualquer no formato XXX-</w:t>
       </w:r>
       <w:proofErr w:type="gramStart"/>
       <w:r>
@@ -1025,7 +1105,7 @@
           <w:b w:val="0"/>
           <w:lang w:val="pt-BR"/>
         </w:rPr>
-        <w:t>Clicar no campo Localizar;</w:t>
+        <w:t>Clicar no botão “Filtrar”;</w:t>
       </w:r>
     </w:p>
     <w:p>
@@ -1048,35 +1128,7 @@
           <w:b w:val="0"/>
           <w:lang w:val="pt-BR"/>
         </w:rPr>
-        <w:t xml:space="preserve">Digitar uma </w:t>
-      </w:r>
-      <w:r>
-        <w:rPr>
-          <w:b w:val="0"/>
-          <w:lang w:val="pt-BR"/>
-        </w:rPr>
-        <w:t>placa errada</w:t>
-      </w:r>
-      <w:r>
-        <w:rPr>
-          <w:b w:val="0"/>
-          <w:lang w:val="pt-BR"/>
-        </w:rPr>
-        <w:t xml:space="preserve"> </w:t>
-      </w:r>
-      <w:r>
-        <w:rPr>
-          <w:b w:val="0"/>
-          <w:lang w:val="pt-BR"/>
-        </w:rPr>
-        <w:t>no formato XXX-XXXX;</w:t>
-      </w:r>
-      <w:r>
-        <w:rPr>
-          <w:b w:val="0"/>
-          <w:lang w:val="pt-BR"/>
-        </w:rPr>
-        <w:t xml:space="preserve"> </w:t>
+        <w:t>O sistema exibe uma tela para preenchimento dos dados do veículo;</w:t>
       </w:r>
     </w:p>
     <w:p>
@@ -1096,12 +1148,31 @@
       </w:pPr>
       <w:r>
         <w:rPr>
-          <w:rFonts w:ascii="Arial" w:hAnsi="Arial"/>
           <w:b w:val="0"/>
-          <w:sz w:val="20"/>
-          <w:lang w:val="pt-BR"/>
-        </w:rPr>
-        <w:t>A placa do seu veículo não será exibida na tabela.</w:t>
+          <w:lang w:val="pt-BR"/>
+        </w:rPr>
+        <w:t>No campo “Descrição” digite</w:t>
+      </w:r>
+      <w:r>
+        <w:rPr>
+          <w:b w:val="0"/>
+          <w:lang w:val="pt-BR"/>
+        </w:rPr>
+        <w:t xml:space="preserve"> a placa do veículo incorreta, porém </w:t>
+      </w:r>
+      <w:r>
+        <w:rPr>
+          <w:b w:val="0"/>
+          <w:lang w:val="pt-BR"/>
+        </w:rPr>
+        <w:t xml:space="preserve">no formato </w:t>
+      </w:r>
+      <w:r>
+        <w:rPr>
+          <w:b w:val="0"/>
+          <w:lang w:val="pt-BR"/>
+        </w:rPr>
+        <w:t>correto;</w:t>
       </w:r>
     </w:p>
     <w:p>
@@ -1109,40 +1180,71 @@
         <w:pStyle w:val="Corpodetexto"/>
         <w:keepLines/>
         <w:widowControl w:val="0"/>
+        <w:numPr>
+          <w:ilvl w:val="0"/>
+          <w:numId w:val="36"/>
+        </w:numPr>
         <w:spacing w:after="120" w:line="240" w:lineRule="atLeast"/>
         <w:rPr>
-          <w:rFonts w:ascii="Arial" w:hAnsi="Arial"/>
           <w:b w:val="0"/>
-          <w:sz w:val="20"/>
-          <w:lang w:val="pt-BR"/>
-        </w:rPr>
-      </w:pPr>
+          <w:lang w:val="pt-BR"/>
+        </w:rPr>
+      </w:pPr>
+      <w:r>
+        <w:rPr>
+          <w:b w:val="0"/>
+          <w:lang w:val="pt-BR"/>
+        </w:rPr>
+        <w:t>Clique no botão “Filtrar” localizado no canto inferior desta tela;</w:t>
+      </w:r>
     </w:p>
     <w:p>
       <w:pPr>
         <w:pStyle w:val="Corpodetexto"/>
         <w:keepLines/>
         <w:widowControl w:val="0"/>
+        <w:numPr>
+          <w:ilvl w:val="0"/>
+          <w:numId w:val="36"/>
+        </w:numPr>
         <w:spacing w:after="120" w:line="240" w:lineRule="atLeast"/>
         <w:rPr>
-          <w:rFonts w:ascii="Arial" w:hAnsi="Arial"/>
           <w:b w:val="0"/>
-          <w:sz w:val="20"/>
-          <w:lang w:val="pt-BR"/>
-        </w:rPr>
-      </w:pPr>
+          <w:lang w:val="pt-BR"/>
+        </w:rPr>
+      </w:pPr>
+      <w:r>
+        <w:rPr>
+          <w:b w:val="0"/>
+          <w:lang w:val="pt-BR"/>
+        </w:rPr>
+        <w:t xml:space="preserve">O sistema realiza uma consulta no banco de dados; </w:t>
+      </w:r>
     </w:p>
     <w:p>
       <w:pPr>
         <w:pStyle w:val="Corpodetexto"/>
         <w:keepLines/>
         <w:widowControl w:val="0"/>
+        <w:numPr>
+          <w:ilvl w:val="0"/>
+          <w:numId w:val="36"/>
+        </w:numPr>
         <w:spacing w:after="120" w:line="240" w:lineRule="atLeast"/>
         <w:rPr>
           <w:b w:val="0"/>
           <w:lang w:val="pt-BR"/>
         </w:rPr>
       </w:pPr>
+      <w:r>
+        <w:rPr>
+          <w:rFonts w:ascii="Arial" w:hAnsi="Arial"/>
+          <w:b w:val="0"/>
+          <w:sz w:val="20"/>
+          <w:lang w:val="pt-BR"/>
+        </w:rPr>
+        <w:t>A placa do seu veículo não será exibida na tabela.</w:t>
+      </w:r>
     </w:p>
     <w:p>
       <w:pPr>
@@ -1156,11 +1258,7 @@
           <w:lang w:val="pt-BR"/>
         </w:rPr>
       </w:pPr>
-    </w:p>
-    <w:p>
-      <w:pPr>
-        <w:pStyle w:val="bp"/>
-        <w:spacing w:before="0" w:after="0"/>
+      <w:r>
         <w:rPr>
           <w:rFonts w:ascii="Arial" w:hAnsi="Arial"/>
           <w:b/>
@@ -1168,12 +1266,10 @@
           <w:szCs w:val="24"/>
           <w:lang w:val="pt-BR"/>
         </w:rPr>
-      </w:pPr>
-    </w:p>
-    <w:p>
-      <w:pPr>
-        <w:pStyle w:val="bp"/>
-        <w:spacing w:before="0" w:after="0"/>
+        <w:lastRenderedPageBreak/>
+        <w:t>CT 03</w:t>
+      </w:r>
+      <w:r>
         <w:rPr>
           <w:rFonts w:ascii="Arial" w:hAnsi="Arial"/>
           <w:b/>
@@ -1181,7 +1277,8 @@
           <w:szCs w:val="24"/>
           <w:lang w:val="pt-BR"/>
         </w:rPr>
-      </w:pPr>
+        <w:t xml:space="preserve"> – </w:t>
+      </w:r>
       <w:r>
         <w:rPr>
           <w:rFonts w:ascii="Arial" w:hAnsi="Arial"/>
@@ -1190,8 +1287,9 @@
           <w:szCs w:val="24"/>
           <w:lang w:val="pt-BR"/>
         </w:rPr>
-        <w:t>CT 03</w:t>
-      </w:r>
+        <w:t xml:space="preserve">Testar cliente </w:t>
+      </w:r>
+      <w:proofErr w:type="spellStart"/>
       <w:r>
         <w:rPr>
           <w:rFonts w:ascii="Arial" w:hAnsi="Arial"/>
@@ -1200,7 +1298,7 @@
           <w:szCs w:val="24"/>
           <w:lang w:val="pt-BR"/>
         </w:rPr>
-        <w:t xml:space="preserve"> – </w:t>
+        <w:t>l</w:t>
       </w:r>
       <w:r>
         <w:rPr>
@@ -1210,9 +1308,9 @@
           <w:szCs w:val="24"/>
           <w:lang w:val="pt-BR"/>
         </w:rPr>
-        <w:t xml:space="preserve">Testar cliente </w:t>
-      </w:r>
-      <w:proofErr w:type="spellStart"/>
+        <w:t>ogar</w:t>
+      </w:r>
+      <w:proofErr w:type="spellEnd"/>
       <w:r>
         <w:rPr>
           <w:rFonts w:ascii="Arial" w:hAnsi="Arial"/>
@@ -1221,7 +1319,7 @@
           <w:szCs w:val="24"/>
           <w:lang w:val="pt-BR"/>
         </w:rPr>
-        <w:t>l</w:t>
+        <w:t xml:space="preserve"> no s</w:t>
       </w:r>
       <w:r>
         <w:rPr>
@@ -1231,9 +1329,8 @@
           <w:szCs w:val="24"/>
           <w:lang w:val="pt-BR"/>
         </w:rPr>
-        <w:t>ogar</w:t>
-      </w:r>
-      <w:proofErr w:type="spellEnd"/>
+        <w:t>istema</w:t>
+      </w:r>
       <w:r>
         <w:rPr>
           <w:rFonts w:ascii="Arial" w:hAnsi="Arial"/>
@@ -1242,7 +1339,7 @@
           <w:szCs w:val="24"/>
           <w:lang w:val="pt-BR"/>
         </w:rPr>
-        <w:t xml:space="preserve"> no s</w:t>
+        <w:t xml:space="preserve"> </w:t>
       </w:r>
       <w:r>
         <w:rPr>
@@ -1252,7 +1349,7 @@
           <w:szCs w:val="24"/>
           <w:lang w:val="pt-BR"/>
         </w:rPr>
-        <w:t>istema</w:t>
+        <w:t>sem suc</w:t>
       </w:r>
       <w:r>
         <w:rPr>
@@ -1262,9 +1359,13 @@
           <w:szCs w:val="24"/>
           <w:lang w:val="pt-BR"/>
         </w:rPr>
-        <w:t xml:space="preserve"> </w:t>
-      </w:r>
-      <w:r>
+        <w:t>esso com placa no formato incorreto</w:t>
+      </w:r>
+    </w:p>
+    <w:p>
+      <w:pPr>
+        <w:pStyle w:val="bp"/>
+        <w:spacing w:before="0" w:after="0"/>
         <w:rPr>
           <w:rFonts w:ascii="Arial" w:hAnsi="Arial"/>
           <w:b/>
@@ -1272,8 +1373,7 @@
           <w:szCs w:val="24"/>
           <w:lang w:val="pt-BR"/>
         </w:rPr>
-        <w:t>sem sucesso com placa no formato errado</w:t>
-      </w:r>
+      </w:pPr>
     </w:p>
     <w:p>
       <w:pPr>
@@ -1281,38 +1381,25 @@
         <w:spacing w:before="0" w:after="0"/>
         <w:rPr>
           <w:rFonts w:ascii="Arial" w:hAnsi="Arial"/>
+          <w:sz w:val="20"/>
+          <w:lang w:val="pt-BR"/>
+        </w:rPr>
+      </w:pPr>
+      <w:r>
+        <w:rPr>
+          <w:rFonts w:ascii="Arial" w:hAnsi="Arial"/>
           <w:b/>
-          <w:sz w:val="24"/>
-          <w:szCs w:val="24"/>
-          <w:lang w:val="pt-BR"/>
-        </w:rPr>
-      </w:pPr>
-    </w:p>
-    <w:p>
-      <w:pPr>
-        <w:pStyle w:val="bp"/>
-        <w:spacing w:before="0" w:after="0"/>
-        <w:rPr>
-          <w:rFonts w:ascii="Arial" w:hAnsi="Arial"/>
-          <w:sz w:val="20"/>
-          <w:lang w:val="pt-BR"/>
-        </w:rPr>
-      </w:pPr>
+          <w:sz w:val="20"/>
+          <w:u w:val="single"/>
+          <w:lang w:val="pt-BR"/>
+        </w:rPr>
+        <w:t>Descrição</w:t>
+      </w:r>
       <w:r>
         <w:rPr>
           <w:rFonts w:ascii="Arial" w:hAnsi="Arial"/>
           <w:b/>
           <w:sz w:val="20"/>
-          <w:u w:val="single"/>
-          <w:lang w:val="pt-BR"/>
-        </w:rPr>
-        <w:t>Descrição</w:t>
-      </w:r>
-      <w:r>
-        <w:rPr>
-          <w:rFonts w:ascii="Arial" w:hAnsi="Arial"/>
-          <w:b/>
-          <w:sz w:val="20"/>
           <w:lang w:val="pt-BR"/>
         </w:rPr>
         <w:t>:</w:t>
@@ -1323,7 +1410,15 @@
           <w:sz w:val="20"/>
           <w:lang w:val="pt-BR"/>
         </w:rPr>
-        <w:t xml:space="preserve"> No campo “Localizar”, o usuário digita uma plac</w:t>
+        <w:t xml:space="preserve"> No campo “Descrição</w:t>
+      </w:r>
+      <w:r>
+        <w:rPr>
+          <w:rFonts w:ascii="Arial" w:hAnsi="Arial"/>
+          <w:sz w:val="20"/>
+          <w:lang w:val="pt-BR"/>
+        </w:rPr>
+        <w:t>”, o usuário digita uma plac</w:t>
       </w:r>
       <w:r>
         <w:rPr>
@@ -1544,7 +1639,7 @@
           <w:b w:val="0"/>
           <w:lang w:val="pt-BR"/>
         </w:rPr>
-        <w:t>Clicar no campo Localizar;</w:t>
+        <w:t>Clicar no botão “Filtrar”;</w:t>
       </w:r>
     </w:p>
     <w:p>
@@ -1567,84 +1662,7 @@
           <w:b w:val="0"/>
           <w:lang w:val="pt-BR"/>
         </w:rPr>
-        <w:t>Digitar uma placa</w:t>
-      </w:r>
-      <w:r>
-        <w:rPr>
-          <w:b w:val="0"/>
-          <w:lang w:val="pt-BR"/>
-        </w:rPr>
-        <w:t xml:space="preserve"> correta</w:t>
-      </w:r>
-      <w:r>
-        <w:rPr>
-          <w:b w:val="0"/>
-          <w:lang w:val="pt-BR"/>
-        </w:rPr>
-        <w:t xml:space="preserve"> </w:t>
-      </w:r>
-      <w:r>
-        <w:rPr>
-          <w:b w:val="0"/>
-          <w:lang w:val="pt-BR"/>
-        </w:rPr>
-        <w:t xml:space="preserve">e </w:t>
-      </w:r>
-      <w:r>
-        <w:rPr>
-          <w:b w:val="0"/>
-          <w:lang w:val="pt-BR"/>
-        </w:rPr>
-        <w:t>no formato</w:t>
-      </w:r>
-      <w:r>
-        <w:rPr>
-          <w:b w:val="0"/>
-          <w:lang w:val="pt-BR"/>
-        </w:rPr>
-        <w:t xml:space="preserve"> errado</w:t>
-      </w:r>
-      <w:r>
-        <w:rPr>
-          <w:b w:val="0"/>
-          <w:lang w:val="pt-BR"/>
-        </w:rPr>
-        <w:t xml:space="preserve"> </w:t>
-      </w:r>
-      <w:r>
-        <w:rPr>
-          <w:b w:val="0"/>
-          <w:lang w:val="pt-BR"/>
-        </w:rPr>
-        <w:t>X</w:t>
-      </w:r>
-      <w:r>
-        <w:rPr>
-          <w:b w:val="0"/>
-          <w:lang w:val="pt-BR"/>
-        </w:rPr>
-        <w:t>X</w:t>
-      </w:r>
-      <w:r>
-        <w:rPr>
-          <w:b w:val="0"/>
-          <w:lang w:val="pt-BR"/>
-        </w:rPr>
-        <w:t>X</w:t>
-      </w:r>
-      <w:r>
-        <w:rPr>
-          <w:b w:val="0"/>
-          <w:lang w:val="pt-BR"/>
-        </w:rPr>
-        <w:t>XXXX;</w:t>
-      </w:r>
-      <w:r>
-        <w:rPr>
-          <w:b w:val="0"/>
-          <w:lang w:val="pt-BR"/>
-        </w:rPr>
-        <w:t xml:space="preserve"> </w:t>
+        <w:t>O sistema exibe uma tela para preenchimento dos dados do veículo;</w:t>
       </w:r>
     </w:p>
     <w:p>
@@ -1664,6 +1682,89 @@
       </w:pPr>
       <w:r>
         <w:rPr>
+          <w:b w:val="0"/>
+          <w:lang w:val="pt-BR"/>
+        </w:rPr>
+        <w:t>No campo “Descrição” digite</w:t>
+      </w:r>
+      <w:r>
+        <w:rPr>
+          <w:b w:val="0"/>
+          <w:lang w:val="pt-BR"/>
+        </w:rPr>
+        <w:t xml:space="preserve"> a placa do veículo correta, porém</w:t>
+      </w:r>
+      <w:r>
+        <w:rPr>
+          <w:b w:val="0"/>
+          <w:lang w:val="pt-BR"/>
+        </w:rPr>
+        <w:t xml:space="preserve"> no formato incorreto;</w:t>
+      </w:r>
+    </w:p>
+    <w:p>
+      <w:pPr>
+        <w:pStyle w:val="Corpodetexto"/>
+        <w:keepLines/>
+        <w:widowControl w:val="0"/>
+        <w:numPr>
+          <w:ilvl w:val="0"/>
+          <w:numId w:val="37"/>
+        </w:numPr>
+        <w:spacing w:after="120" w:line="240" w:lineRule="atLeast"/>
+        <w:rPr>
+          <w:b w:val="0"/>
+          <w:lang w:val="pt-BR"/>
+        </w:rPr>
+      </w:pPr>
+      <w:r>
+        <w:rPr>
+          <w:b w:val="0"/>
+          <w:lang w:val="pt-BR"/>
+        </w:rPr>
+        <w:t>Clique no botão “Filtrar” localizado no canto inferior desta tela;</w:t>
+      </w:r>
+    </w:p>
+    <w:p>
+      <w:pPr>
+        <w:pStyle w:val="Corpodetexto"/>
+        <w:keepLines/>
+        <w:widowControl w:val="0"/>
+        <w:numPr>
+          <w:ilvl w:val="0"/>
+          <w:numId w:val="37"/>
+        </w:numPr>
+        <w:spacing w:after="120" w:line="240" w:lineRule="atLeast"/>
+        <w:rPr>
+          <w:b w:val="0"/>
+          <w:lang w:val="pt-BR"/>
+        </w:rPr>
+      </w:pPr>
+      <w:r>
+        <w:rPr>
+          <w:b w:val="0"/>
+          <w:lang w:val="pt-BR"/>
+        </w:rPr>
+        <w:t xml:space="preserve">O sistema realiza uma consulta no banco de dados; </w:t>
+      </w:r>
+    </w:p>
+    <w:p>
+      <w:pPr>
+        <w:pStyle w:val="Corpodetexto"/>
+        <w:keepLines/>
+        <w:widowControl w:val="0"/>
+        <w:numPr>
+          <w:ilvl w:val="0"/>
+          <w:numId w:val="37"/>
+        </w:numPr>
+        <w:spacing w:after="120" w:line="240" w:lineRule="atLeast"/>
+        <w:rPr>
+          <w:b w:val="0"/>
+          <w:lang w:val="pt-BR"/>
+        </w:rPr>
+      </w:pPr>
+      <w:r>
+        <w:rPr>
           <w:rFonts w:ascii="Arial" w:hAnsi="Arial"/>
           <w:b w:val="0"/>
           <w:sz w:val="20"/>
@@ -1711,15 +1812,12 @@
       </w:pPr>
     </w:p>
     <w:sectPr>
-      <w:headerReference w:type="even" r:id="rId8"/>
-      <w:headerReference w:type="default" r:id="rId9"/>
-      <w:footerReference w:type="even" r:id="rId10"/>
-      <w:footerReference w:type="default" r:id="rId11"/>
-      <w:headerReference w:type="first" r:id="rId12"/>
-      <w:footerReference w:type="first" r:id="rId13"/>
+      <w:headerReference w:type="default" r:id="rId8"/>
+      <w:footerReference w:type="even" r:id="rId9"/>
+      <w:footerReference w:type="default" r:id="rId10"/>
       <w:type w:val="continuous"/>
       <w:pgSz w:w="15840" w:h="12240" w:orient="landscape" w:code="1"/>
-      <w:pgMar w:top="1440" w:right="1440" w:bottom="1135" w:left="1440" w:header="720" w:footer="720" w:gutter="0"/>
+      <w:pgMar w:top="1440" w:right="1440" w:bottom="1135" w:left="1440" w:header="720" w:footer="504" w:gutter="0"/>
       <w:cols w:space="720"/>
       <w:formProt w:val="0"/>
     </w:sectPr>
@@ -1886,16 +1984,6 @@
 </w:ftr>
 </file>
 
-<file path=word/footer3.xml><?xml version="1.0" encoding="utf-8"?>
-<w:ftr xmlns:ve="http://schemas.openxmlformats.org/markup-compatibility/2006" xmlns:o="urn:schemas-microsoft-com:office:office" xmlns:r="http://schemas.openxmlformats.org/officeDocument/2006/relationships" xmlns:m="http://schemas.openxmlformats.org/officeDocument/2006/math" xmlns:v="urn:schemas-microsoft-com:vml" xmlns:wp="http://schemas.openxmlformats.org/drawingml/2006/wordprocessingDrawing" xmlns:w10="urn:schemas-microsoft-com:office:word" xmlns:w="http://schemas.openxmlformats.org/wordprocessingml/2006/main" xmlns:wne="http://schemas.microsoft.com/office/word/2006/wordml">
-  <w:p>
-    <w:pPr>
-      <w:pStyle w:val="Rodap"/>
-    </w:pPr>
-  </w:p>
-</w:ftr>
-</file>
-
 <file path=word/footnotes.xml><?xml version="1.0" encoding="utf-8"?>
 <w:footnotes xmlns:ve="http://schemas.openxmlformats.org/markup-compatibility/2006" xmlns:o="urn:schemas-microsoft-com:office:office" xmlns:r="http://schemas.openxmlformats.org/officeDocument/2006/relationships" xmlns:m="http://schemas.openxmlformats.org/officeDocument/2006/math" xmlns:v="urn:schemas-microsoft-com:vml" xmlns:wp="http://schemas.openxmlformats.org/drawingml/2006/wordprocessingDrawing" xmlns:w10="urn:schemas-microsoft-com:office:word" xmlns:w="http://schemas.openxmlformats.org/wordprocessingml/2006/main" xmlns:wne="http://schemas.microsoft.com/office/word/2006/wordml">
   <w:footnote w:type="separator" w:id="-1">
@@ -1920,16 +2008,6 @@
   <w:p>
     <w:pPr>
       <w:pStyle w:val="Cabealho"/>
-    </w:pPr>
-  </w:p>
-</w:hdr>
-</file>
-
-<file path=word/header2.xml><?xml version="1.0" encoding="utf-8"?>
-<w:hdr xmlns:ve="http://schemas.openxmlformats.org/markup-compatibility/2006" xmlns:o="urn:schemas-microsoft-com:office:office" xmlns:r="http://schemas.openxmlformats.org/officeDocument/2006/relationships" xmlns:m="http://schemas.openxmlformats.org/officeDocument/2006/math" xmlns:v="urn:schemas-microsoft-com:vml" xmlns:wp="http://schemas.openxmlformats.org/drawingml/2006/wordprocessingDrawing" xmlns:w10="urn:schemas-microsoft-com:office:word" xmlns:w="http://schemas.openxmlformats.org/wordprocessingml/2006/main" xmlns:wne="http://schemas.microsoft.com/office/word/2006/wordml">
-  <w:p>
-    <w:pPr>
-      <w:pStyle w:val="Cabealho"/>
       <w:pBdr>
         <w:bottom w:val="double" w:sz="6" w:space="1" w:color="auto"/>
       </w:pBdr>
@@ -1957,16 +2035,6 @@
       </w:rPr>
       <w:t>: Localizar Veículo</w:t>
     </w:r>
-  </w:p>
-</w:hdr>
-</file>
-
-<file path=word/header3.xml><?xml version="1.0" encoding="utf-8"?>
-<w:hdr xmlns:ve="http://schemas.openxmlformats.org/markup-compatibility/2006" xmlns:o="urn:schemas-microsoft-com:office:office" xmlns:r="http://schemas.openxmlformats.org/officeDocument/2006/relationships" xmlns:m="http://schemas.openxmlformats.org/officeDocument/2006/math" xmlns:v="urn:schemas-microsoft-com:vml" xmlns:wp="http://schemas.openxmlformats.org/drawingml/2006/wordprocessingDrawing" xmlns:w10="urn:schemas-microsoft-com:office:word" xmlns:w="http://schemas.openxmlformats.org/wordprocessingml/2006/main" xmlns:wne="http://schemas.microsoft.com/office/word/2006/wordml">
-  <w:p>
-    <w:pPr>
-      <w:pStyle w:val="Cabealho"/>
-    </w:pPr>
   </w:p>
 </w:hdr>
 </file>
@@ -7175,9 +7243,8 @@
     <w:panose1 w:val="020B0604030504040204"/>
     <w:charset w:val="00"/>
     <w:family w:val="swiss"/>
-    <w:notTrueType/>
     <w:pitch w:val="variable"/>
-    <w:sig w:usb0="00000003" w:usb1="00000000" w:usb2="00000000" w:usb3="00000000" w:csb0="00000001" w:csb1="00000000"/>
+    <w:sig w:usb0="E1002EFF" w:usb1="C000605B" w:usb2="00000029" w:usb3="00000000" w:csb0="000101FF" w:csb1="00000000"/>
   </w:font>
   <w:font w:name="Cambria">
     <w:panose1 w:val="02040503050406030204"/>
@@ -7211,6 +7278,7 @@
     <w:rsid w:val="00A234F1"/>
     <w:rsid w:val="00B82C6B"/>
     <w:rsid w:val="00C604E8"/>
+    <w:rsid w:val="00DC103E"/>
   </w:rsids>
   <m:mathPr>
     <m:mathFont m:val="Cambria Math"/>

</xml_diff>